<commit_message>
Unit tests and test doc complete for test_find_row_with_n_empty_seats function
</commit_message>
<xml_diff>
--- a/Test Documentation.docx
+++ b/Test Documentation.docx
@@ -23,10 +23,366 @@
     </w:p>
     <w:p>
       <w:r>
+        <w:t xml:space="preserve">NOTE: All tests are </w:t>
+      </w:r>
+      <w:r>
+        <w:t>carried out on a clean database, unless stated otherwise</w:t>
+      </w:r>
+    </w:p>
+    <w:p/>
+    <w:p>
+      <w:pPr>
+        <w:pStyle w:val="Heading2"/>
+      </w:pPr>
+      <w:r>
         <w:t xml:space="preserve">Module Name: </w:t>
       </w:r>
       <w:proofErr w:type="spellStart"/>
       <w:r>
+        <w:t>organise_booking</w:t>
+      </w:r>
+      <w:proofErr w:type="spellEnd"/>
+    </w:p>
+    <w:p>
+      <w:pPr>
+        <w:pStyle w:val="Heading3"/>
+      </w:pPr>
+      <w:r>
+        <w:t xml:space="preserve"> Inputs</w:t>
+      </w:r>
+    </w:p>
+    <w:tbl>
+      <w:tblPr>
+        <w:tblStyle w:val="GridTable4-Accent1"/>
+        <w:tblW w:w="0" w:type="auto"/>
+        <w:tblLook w:val="04A0" w:firstRow="1" w:lastRow="0" w:firstColumn="1" w:lastColumn="0" w:noHBand="0" w:noVBand="1"/>
+      </w:tblPr>
+      <w:tblGrid>
+        <w:gridCol w:w="2415"/>
+        <w:gridCol w:w="6595"/>
+      </w:tblGrid>
+      <w:tr>
+        <w:trPr>
+          <w:cnfStyle w:val="100000000000" w:firstRow="1" w:lastRow="0" w:firstColumn="0" w:lastColumn="0" w:oddVBand="0" w:evenVBand="0" w:oddHBand="0" w:evenHBand="0" w:firstRowFirstColumn="0" w:firstRowLastColumn="0" w:lastRowFirstColumn="0" w:lastRowLastColumn="0"/>
+        </w:trPr>
+        <w:tc>
+          <w:tcPr>
+            <w:cnfStyle w:val="001000000000" w:firstRow="0" w:lastRow="0" w:firstColumn="1" w:lastColumn="0" w:oddVBand="0" w:evenVBand="0" w:oddHBand="0" w:evenHBand="0" w:firstRowFirstColumn="0" w:firstRowLastColumn="0" w:lastRowFirstColumn="0" w:lastRowLastColumn="0"/>
+            <w:tcW w:w="2415" w:type="dxa"/>
+          </w:tcPr>
+          <w:p>
+            <w:r>
+              <w:t>Variable</w:t>
+            </w:r>
+          </w:p>
+        </w:tc>
+        <w:tc>
+          <w:tcPr>
+            <w:tcW w:w="6595" w:type="dxa"/>
+          </w:tcPr>
+          <w:p>
+            <w:pPr>
+              <w:cnfStyle w:val="100000000000" w:firstRow="1" w:lastRow="0" w:firstColumn="0" w:lastColumn="0" w:oddVBand="0" w:evenVBand="0" w:oddHBand="0" w:evenHBand="0" w:firstRowFirstColumn="0" w:firstRowLastColumn="0" w:lastRowFirstColumn="0" w:lastRowLastColumn="0"/>
+            </w:pPr>
+            <w:r>
+              <w:t>Description</w:t>
+            </w:r>
+          </w:p>
+        </w:tc>
+      </w:tr>
+      <w:tr>
+        <w:trPr>
+          <w:cnfStyle w:val="000000100000" w:firstRow="0" w:lastRow="0" w:firstColumn="0" w:lastColumn="0" w:oddVBand="0" w:evenVBand="0" w:oddHBand="1" w:evenHBand="0" w:firstRowFirstColumn="0" w:firstRowLastColumn="0" w:lastRowFirstColumn="0" w:lastRowLastColumn="0"/>
+          <w:trHeight w:val="339"/>
+        </w:trPr>
+        <w:tc>
+          <w:tcPr>
+            <w:cnfStyle w:val="001000000000" w:firstRow="0" w:lastRow="0" w:firstColumn="1" w:lastColumn="0" w:oddVBand="0" w:evenVBand="0" w:oddHBand="0" w:evenHBand="0" w:firstRowFirstColumn="0" w:firstRowLastColumn="0" w:lastRowFirstColumn="0" w:lastRowLastColumn="0"/>
+            <w:tcW w:w="2415" w:type="dxa"/>
+          </w:tcPr>
+          <w:p>
+            <w:pPr>
+              <w:rPr>
+                <w:b w:val="0"/>
+              </w:rPr>
+            </w:pPr>
+            <w:proofErr w:type="spellStart"/>
+            <w:r>
+              <w:rPr>
+                <w:b w:val="0"/>
+              </w:rPr>
+              <w:t>booking_name</w:t>
+            </w:r>
+            <w:proofErr w:type="spellEnd"/>
+          </w:p>
+        </w:tc>
+        <w:tc>
+          <w:tcPr>
+            <w:tcW w:w="6595" w:type="dxa"/>
+          </w:tcPr>
+          <w:p>
+            <w:pPr>
+              <w:cnfStyle w:val="000000100000" w:firstRow="0" w:lastRow="0" w:firstColumn="0" w:lastColumn="0" w:oddVBand="0" w:evenVBand="0" w:oddHBand="1" w:evenHBand="0" w:firstRowFirstColumn="0" w:firstRowLastColumn="0" w:lastRowFirstColumn="0" w:lastRowLastColumn="0"/>
+            </w:pPr>
+            <w:r>
+              <w:t>Name of the current customer being processed</w:t>
+            </w:r>
+          </w:p>
+        </w:tc>
+      </w:tr>
+      <w:tr>
+        <w:tc>
+          <w:tcPr>
+            <w:cnfStyle w:val="001000000000" w:firstRow="0" w:lastRow="0" w:firstColumn="1" w:lastColumn="0" w:oddVBand="0" w:evenVBand="0" w:oddHBand="0" w:evenHBand="0" w:firstRowFirstColumn="0" w:firstRowLastColumn="0" w:lastRowFirstColumn="0" w:lastRowLastColumn="0"/>
+            <w:tcW w:w="2415" w:type="dxa"/>
+          </w:tcPr>
+          <w:p>
+            <w:pPr>
+              <w:rPr>
+                <w:b w:val="0"/>
+              </w:rPr>
+            </w:pPr>
+            <w:proofErr w:type="spellStart"/>
+            <w:r>
+              <w:rPr>
+                <w:b w:val="0"/>
+              </w:rPr>
+              <w:t>Pas_in_booking</w:t>
+            </w:r>
+            <w:proofErr w:type="spellEnd"/>
+          </w:p>
+        </w:tc>
+        <w:tc>
+          <w:tcPr>
+            <w:tcW w:w="6595" w:type="dxa"/>
+          </w:tcPr>
+          <w:p>
+            <w:pPr>
+              <w:cnfStyle w:val="000000000000" w:firstRow="0" w:lastRow="0" w:firstColumn="0" w:lastColumn="0" w:oddVBand="0" w:evenVBand="0" w:oddHBand="0" w:evenHBand="0" w:firstRowFirstColumn="0" w:firstRowLastColumn="0" w:lastRowFirstColumn="0" w:lastRowLastColumn="0"/>
+            </w:pPr>
+            <w:r>
+              <w:t>Number of passengers in current booking being processed</w:t>
+            </w:r>
+          </w:p>
+        </w:tc>
+      </w:tr>
+      <w:tr>
+        <w:trPr>
+          <w:cnfStyle w:val="000000100000" w:firstRow="0" w:lastRow="0" w:firstColumn="0" w:lastColumn="0" w:oddVBand="0" w:evenVBand="0" w:oddHBand="1" w:evenHBand="0" w:firstRowFirstColumn="0" w:firstRowLastColumn="0" w:lastRowFirstColumn="0" w:lastRowLastColumn="0"/>
+          <w:trHeight w:val="255"/>
+        </w:trPr>
+        <w:tc>
+          <w:tcPr>
+            <w:cnfStyle w:val="001000000000" w:firstRow="0" w:lastRow="0" w:firstColumn="1" w:lastColumn="0" w:oddVBand="0" w:evenVBand="0" w:oddHBand="0" w:evenHBand="0" w:firstRowFirstColumn="0" w:firstRowLastColumn="0" w:lastRowFirstColumn="0" w:lastRowLastColumn="0"/>
+            <w:tcW w:w="2415" w:type="dxa"/>
+          </w:tcPr>
+          <w:p>
+            <w:pPr>
+              <w:rPr>
+                <w:b w:val="0"/>
+              </w:rPr>
+            </w:pPr>
+            <w:proofErr w:type="spellStart"/>
+            <w:r>
+              <w:rPr>
+                <w:b w:val="0"/>
+              </w:rPr>
+              <w:t>empty_seats_per_row</w:t>
+            </w:r>
+            <w:proofErr w:type="spellEnd"/>
+          </w:p>
+        </w:tc>
+        <w:tc>
+          <w:tcPr>
+            <w:tcW w:w="6595" w:type="dxa"/>
+          </w:tcPr>
+          <w:p>
+            <w:pPr>
+              <w:cnfStyle w:val="000000100000" w:firstRow="0" w:lastRow="0" w:firstColumn="0" w:lastColumn="0" w:oddVBand="0" w:evenVBand="0" w:oddHBand="1" w:evenHBand="0" w:firstRowFirstColumn="0" w:firstRowLastColumn="0" w:lastRowFirstColumn="0" w:lastRowLastColumn="0"/>
+            </w:pPr>
+            <w:r>
+              <w:t>A dictionary showing row numbers and their associated number of empty seats.</w:t>
+            </w:r>
+          </w:p>
+        </w:tc>
+      </w:tr>
+      <w:tr>
+        <w:trPr>
+          <w:trHeight w:val="255"/>
+        </w:trPr>
+        <w:tc>
+          <w:tcPr>
+            <w:cnfStyle w:val="001000000000" w:firstRow="0" w:lastRow="0" w:firstColumn="1" w:lastColumn="0" w:oddVBand="0" w:evenVBand="0" w:oddHBand="0" w:evenHBand="0" w:firstRowFirstColumn="0" w:firstRowLastColumn="0" w:lastRowFirstColumn="0" w:lastRowLastColumn="0"/>
+            <w:tcW w:w="2415" w:type="dxa"/>
+          </w:tcPr>
+          <w:p>
+            <w:pPr>
+              <w:rPr>
+                <w:b w:val="0"/>
+              </w:rPr>
+            </w:pPr>
+            <w:proofErr w:type="spellStart"/>
+            <w:r>
+              <w:rPr>
+                <w:b w:val="0"/>
+              </w:rPr>
+              <w:t>empty_seats</w:t>
+            </w:r>
+            <w:proofErr w:type="spellEnd"/>
+          </w:p>
+        </w:tc>
+        <w:tc>
+          <w:tcPr>
+            <w:tcW w:w="6595" w:type="dxa"/>
+          </w:tcPr>
+          <w:p>
+            <w:pPr>
+              <w:cnfStyle w:val="000000000000" w:firstRow="0" w:lastRow="0" w:firstColumn="0" w:lastColumn="0" w:oddVBand="0" w:evenVBand="0" w:oddHBand="0" w:evenHBand="0" w:firstRowFirstColumn="0" w:firstRowLastColumn="0" w:lastRowFirstColumn="0" w:lastRowLastColumn="0"/>
+            </w:pPr>
+            <w:r>
+              <w:t>A list of tuples which show the layout of the airplane. Each tuple contains a row number, seat letter and a blank string for which a passenger name will be assigned.</w:t>
+            </w:r>
+          </w:p>
+        </w:tc>
+      </w:tr>
+      <w:tr>
+        <w:trPr>
+          <w:cnfStyle w:val="000000100000" w:firstRow="0" w:lastRow="0" w:firstColumn="0" w:lastColumn="0" w:oddVBand="0" w:evenVBand="0" w:oddHBand="1" w:evenHBand="0" w:firstRowFirstColumn="0" w:firstRowLastColumn="0" w:lastRowFirstColumn="0" w:lastRowLastColumn="0"/>
+          <w:trHeight w:val="255"/>
+        </w:trPr>
+        <w:tc>
+          <w:tcPr>
+            <w:cnfStyle w:val="001000000000" w:firstRow="0" w:lastRow="0" w:firstColumn="1" w:lastColumn="0" w:oddVBand="0" w:evenVBand="0" w:oddHBand="0" w:evenHBand="0" w:firstRowFirstColumn="0" w:firstRowLastColumn="0" w:lastRowFirstColumn="0" w:lastRowLastColumn="0"/>
+            <w:tcW w:w="2415" w:type="dxa"/>
+          </w:tcPr>
+          <w:p>
+            <w:pPr>
+              <w:rPr>
+                <w:b w:val="0"/>
+              </w:rPr>
+            </w:pPr>
+            <w:r>
+              <w:rPr>
+                <w:b w:val="0"/>
+              </w:rPr>
+              <w:t>cols</w:t>
+            </w:r>
+          </w:p>
+        </w:tc>
+        <w:tc>
+          <w:tcPr>
+            <w:tcW w:w="6595" w:type="dxa"/>
+          </w:tcPr>
+          <w:p>
+            <w:pPr>
+              <w:cnfStyle w:val="000000100000" w:firstRow="0" w:lastRow="0" w:firstColumn="0" w:lastColumn="0" w:oddVBand="0" w:evenVBand="0" w:oddHBand="1" w:evenHBand="0" w:firstRowFirstColumn="0" w:firstRowLastColumn="0" w:lastRowFirstColumn="0" w:lastRowLastColumn="0"/>
+            </w:pPr>
+            <w:r>
+              <w:t>A string containing the columns names for each row</w:t>
+            </w:r>
+          </w:p>
+        </w:tc>
+      </w:tr>
+      <w:tr>
+        <w:trPr>
+          <w:trHeight w:val="255"/>
+        </w:trPr>
+        <w:tc>
+          <w:tcPr>
+            <w:cnfStyle w:val="001000000000" w:firstRow="0" w:lastRow="0" w:firstColumn="1" w:lastColumn="0" w:oddVBand="0" w:evenVBand="0" w:oddHBand="0" w:evenHBand="0" w:firstRowFirstColumn="0" w:firstRowLastColumn="0" w:lastRowFirstColumn="0" w:lastRowLastColumn="0"/>
+            <w:tcW w:w="2415" w:type="dxa"/>
+          </w:tcPr>
+          <w:p>
+            <w:pPr>
+              <w:rPr>
+                <w:b w:val="0"/>
+              </w:rPr>
+            </w:pPr>
+            <w:r>
+              <w:rPr>
+                <w:b w:val="0"/>
+              </w:rPr>
+              <w:t>engine</w:t>
+            </w:r>
+          </w:p>
+        </w:tc>
+        <w:tc>
+          <w:tcPr>
+            <w:tcW w:w="6595" w:type="dxa"/>
+          </w:tcPr>
+          <w:p>
+            <w:pPr>
+              <w:cnfStyle w:val="000000000000" w:firstRow="0" w:lastRow="0" w:firstColumn="0" w:lastColumn="0" w:oddVBand="0" w:evenVBand="0" w:oddHBand="0" w:evenHBand="0" w:firstRowFirstColumn="0" w:firstRowLastColumn="0" w:lastRowFirstColumn="0" w:lastRowLastColumn="0"/>
+            </w:pPr>
+            <w:r>
+              <w:t>The database engine which is created as part of the main function</w:t>
+            </w:r>
+          </w:p>
+        </w:tc>
+      </w:tr>
+    </w:tbl>
+    <w:p/>
+    <w:p>
+      <w:pPr>
+        <w:pStyle w:val="Heading3"/>
+      </w:pPr>
+      <w:r>
+        <w:t>Outputs</w:t>
+      </w:r>
+    </w:p>
+    <w:p>
+      <w:r>
+        <w:t xml:space="preserve">This function </w:t>
+      </w:r>
+      <w:r>
+        <w:t xml:space="preserve">writes the booking name directly to the database. </w:t>
+      </w:r>
+    </w:p>
+    <w:p>
+      <w:pPr>
+        <w:pStyle w:val="Heading3"/>
+      </w:pPr>
+      <w:r>
+        <w:t>Unit Tests</w:t>
+      </w:r>
+    </w:p>
+    <w:p>
+      <w:r>
+        <w:rPr>
+          <w:i/>
+        </w:rPr>
+        <w:t xml:space="preserve">Test Description: </w:t>
+      </w:r>
+      <w:r>
+        <w:t>No direct unit tests can be applied to this function. The functionality however will be tested in the overall functional testing section of this document.</w:t>
+      </w:r>
+    </w:p>
+    <w:p>
+      <w:pPr>
+        <w:pStyle w:val="Heading2"/>
+        <w:rPr>
+          <w:rFonts w:asciiTheme="minorHAnsi" w:hAnsiTheme="minorHAnsi" w:cstheme="minorBidi"/>
+          <w:color w:val="auto"/>
+          <w:sz w:val="24"/>
+          <w:szCs w:val="24"/>
+        </w:rPr>
+      </w:pPr>
+    </w:p>
+    <w:p>
+      <w:pPr>
+        <w:pStyle w:val="Heading2"/>
+        <w:rPr>
+          <w:rFonts w:asciiTheme="minorHAnsi" w:hAnsiTheme="minorHAnsi" w:cstheme="minorBidi"/>
+          <w:color w:val="auto"/>
+          <w:sz w:val="24"/>
+          <w:szCs w:val="24"/>
+        </w:rPr>
+      </w:pPr>
+      <w:r>
+        <w:t xml:space="preserve">Module Name: </w:t>
+      </w:r>
+      <w:proofErr w:type="spellStart"/>
+      <w:r>
         <w:t>retrieve_data</w:t>
       </w:r>
       <w:proofErr w:type="spellEnd"/>
@@ -35,129 +391,1308 @@
       </w:r>
     </w:p>
     <w:p>
-      <w:r>
-        <w:t xml:space="preserve"> Inputs: </w:t>
-      </w:r>
-    </w:p>
-    <w:p>
-      <w:pPr>
-        <w:pStyle w:val="ListParagraph"/>
-        <w:numPr>
-          <w:ilvl w:val="0"/>
-          <w:numId w:val="5"/>
-        </w:numPr>
-      </w:pPr>
-      <w:r>
-        <w:t xml:space="preserve">engine: </w:t>
-      </w:r>
-    </w:p>
-    <w:p>
-      <w:pPr>
-        <w:pStyle w:val="ListParagraph"/>
-        <w:numPr>
-          <w:ilvl w:val="0"/>
-          <w:numId w:val="5"/>
-        </w:numPr>
-      </w:pPr>
-      <w:r>
-        <w:t>rows:</w:t>
-      </w:r>
-    </w:p>
-    <w:p>
-      <w:pPr>
-        <w:pStyle w:val="ListParagraph"/>
-        <w:numPr>
-          <w:ilvl w:val="0"/>
-          <w:numId w:val="5"/>
-        </w:numPr>
-      </w:pPr>
-      <w:r>
-        <w:t>cols:</w:t>
-      </w:r>
-    </w:p>
+      <w:pPr>
+        <w:pStyle w:val="Heading3"/>
+      </w:pPr>
+      <w:r>
+        <w:t xml:space="preserve"> Inputs</w:t>
+      </w:r>
+    </w:p>
+    <w:tbl>
+      <w:tblPr>
+        <w:tblStyle w:val="GridTable4-Accent1"/>
+        <w:tblW w:w="0" w:type="auto"/>
+        <w:tblLook w:val="04A0" w:firstRow="1" w:lastRow="0" w:firstColumn="1" w:lastColumn="0" w:noHBand="0" w:noVBand="1"/>
+      </w:tblPr>
+      <w:tblGrid>
+        <w:gridCol w:w="2405"/>
+        <w:gridCol w:w="6605"/>
+      </w:tblGrid>
+      <w:tr>
+        <w:trPr>
+          <w:cnfStyle w:val="100000000000" w:firstRow="1" w:lastRow="0" w:firstColumn="0" w:lastColumn="0" w:oddVBand="0" w:evenVBand="0" w:oddHBand="0" w:evenHBand="0" w:firstRowFirstColumn="0" w:firstRowLastColumn="0" w:lastRowFirstColumn="0" w:lastRowLastColumn="0"/>
+        </w:trPr>
+        <w:tc>
+          <w:tcPr>
+            <w:cnfStyle w:val="001000000000" w:firstRow="0" w:lastRow="0" w:firstColumn="1" w:lastColumn="0" w:oddVBand="0" w:evenVBand="0" w:oddHBand="0" w:evenHBand="0" w:firstRowFirstColumn="0" w:firstRowLastColumn="0" w:lastRowFirstColumn="0" w:lastRowLastColumn="0"/>
+            <w:tcW w:w="2405" w:type="dxa"/>
+          </w:tcPr>
+          <w:p>
+            <w:r>
+              <w:t>Variable</w:t>
+            </w:r>
+          </w:p>
+        </w:tc>
+        <w:tc>
+          <w:tcPr>
+            <w:tcW w:w="6605" w:type="dxa"/>
+          </w:tcPr>
+          <w:p>
+            <w:pPr>
+              <w:cnfStyle w:val="100000000000" w:firstRow="1" w:lastRow="0" w:firstColumn="0" w:lastColumn="0" w:oddVBand="0" w:evenVBand="0" w:oddHBand="0" w:evenHBand="0" w:firstRowFirstColumn="0" w:firstRowLastColumn="0" w:lastRowFirstColumn="0" w:lastRowLastColumn="0"/>
+            </w:pPr>
+            <w:r>
+              <w:t>Description</w:t>
+            </w:r>
+          </w:p>
+        </w:tc>
+      </w:tr>
+      <w:tr>
+        <w:trPr>
+          <w:cnfStyle w:val="000000100000" w:firstRow="0" w:lastRow="0" w:firstColumn="0" w:lastColumn="0" w:oddVBand="0" w:evenVBand="0" w:oddHBand="1" w:evenHBand="0" w:firstRowFirstColumn="0" w:firstRowLastColumn="0" w:lastRowFirstColumn="0" w:lastRowLastColumn="0"/>
+          <w:trHeight w:val="339"/>
+        </w:trPr>
+        <w:tc>
+          <w:tcPr>
+            <w:cnfStyle w:val="001000000000" w:firstRow="0" w:lastRow="0" w:firstColumn="1" w:lastColumn="0" w:oddVBand="0" w:evenVBand="0" w:oddHBand="0" w:evenHBand="0" w:firstRowFirstColumn="0" w:firstRowLastColumn="0" w:lastRowFirstColumn="0" w:lastRowLastColumn="0"/>
+            <w:tcW w:w="2405" w:type="dxa"/>
+          </w:tcPr>
+          <w:p>
+            <w:pPr>
+              <w:rPr>
+                <w:b w:val="0"/>
+              </w:rPr>
+            </w:pPr>
+            <w:r>
+              <w:rPr>
+                <w:b w:val="0"/>
+              </w:rPr>
+              <w:t>engine</w:t>
+            </w:r>
+          </w:p>
+        </w:tc>
+        <w:tc>
+          <w:tcPr>
+            <w:tcW w:w="6605" w:type="dxa"/>
+          </w:tcPr>
+          <w:p>
+            <w:pPr>
+              <w:cnfStyle w:val="000000100000" w:firstRow="0" w:lastRow="0" w:firstColumn="0" w:lastColumn="0" w:oddVBand="0" w:evenVBand="0" w:oddHBand="1" w:evenHBand="0" w:firstRowFirstColumn="0" w:firstRowLastColumn="0" w:lastRowFirstColumn="0" w:lastRowLastColumn="0"/>
+            </w:pPr>
+            <w:r>
+              <w:t>The database engine which is created as part of the main function</w:t>
+            </w:r>
+          </w:p>
+        </w:tc>
+      </w:tr>
+      <w:tr>
+        <w:tc>
+          <w:tcPr>
+            <w:cnfStyle w:val="001000000000" w:firstRow="0" w:lastRow="0" w:firstColumn="1" w:lastColumn="0" w:oddVBand="0" w:evenVBand="0" w:oddHBand="0" w:evenHBand="0" w:firstRowFirstColumn="0" w:firstRowLastColumn="0" w:lastRowFirstColumn="0" w:lastRowLastColumn="0"/>
+            <w:tcW w:w="2405" w:type="dxa"/>
+          </w:tcPr>
+          <w:p>
+            <w:pPr>
+              <w:rPr>
+                <w:b w:val="0"/>
+              </w:rPr>
+            </w:pPr>
+            <w:r>
+              <w:rPr>
+                <w:b w:val="0"/>
+              </w:rPr>
+              <w:t>rows</w:t>
+            </w:r>
+          </w:p>
+        </w:tc>
+        <w:tc>
+          <w:tcPr>
+            <w:tcW w:w="6605" w:type="dxa"/>
+          </w:tcPr>
+          <w:p>
+            <w:pPr>
+              <w:cnfStyle w:val="000000000000" w:firstRow="0" w:lastRow="0" w:firstColumn="0" w:lastColumn="0" w:oddVBand="0" w:evenVBand="0" w:oddHBand="0" w:evenHBand="0" w:firstRowFirstColumn="0" w:firstRowLastColumn="0" w:lastRowFirstColumn="0" w:lastRowLastColumn="0"/>
+            </w:pPr>
+            <w:r>
+              <w:t>An integer value showing the number of rows in the airline</w:t>
+            </w:r>
+          </w:p>
+        </w:tc>
+      </w:tr>
+      <w:tr>
+        <w:trPr>
+          <w:cnfStyle w:val="000000100000" w:firstRow="0" w:lastRow="0" w:firstColumn="0" w:lastColumn="0" w:oddVBand="0" w:evenVBand="0" w:oddHBand="1" w:evenHBand="0" w:firstRowFirstColumn="0" w:firstRowLastColumn="0" w:lastRowFirstColumn="0" w:lastRowLastColumn="0"/>
+          <w:trHeight w:val="255"/>
+        </w:trPr>
+        <w:tc>
+          <w:tcPr>
+            <w:cnfStyle w:val="001000000000" w:firstRow="0" w:lastRow="0" w:firstColumn="1" w:lastColumn="0" w:oddVBand="0" w:evenVBand="0" w:oddHBand="0" w:evenHBand="0" w:firstRowFirstColumn="0" w:firstRowLastColumn="0" w:lastRowFirstColumn="0" w:lastRowLastColumn="0"/>
+            <w:tcW w:w="2405" w:type="dxa"/>
+          </w:tcPr>
+          <w:p>
+            <w:pPr>
+              <w:rPr>
+                <w:b w:val="0"/>
+              </w:rPr>
+            </w:pPr>
+            <w:r>
+              <w:rPr>
+                <w:b w:val="0"/>
+              </w:rPr>
+              <w:t>cols</w:t>
+            </w:r>
+          </w:p>
+        </w:tc>
+        <w:tc>
+          <w:tcPr>
+            <w:tcW w:w="6605" w:type="dxa"/>
+          </w:tcPr>
+          <w:p>
+            <w:pPr>
+              <w:cnfStyle w:val="000000100000" w:firstRow="0" w:lastRow="0" w:firstColumn="0" w:lastColumn="0" w:oddVBand="0" w:evenVBand="0" w:oddHBand="1" w:evenHBand="0" w:firstRowFirstColumn="0" w:firstRowLastColumn="0" w:lastRowFirstColumn="0" w:lastRowLastColumn="0"/>
+            </w:pPr>
+            <w:r>
+              <w:t>A string containing the columns names for each row</w:t>
+            </w:r>
+          </w:p>
+        </w:tc>
+      </w:tr>
+    </w:tbl>
     <w:p/>
     <w:p>
-      <w:r>
-        <w:t>Outputs:</w:t>
-      </w:r>
-    </w:p>
-    <w:p>
-      <w:pPr>
-        <w:pStyle w:val="ListParagraph"/>
-        <w:numPr>
-          <w:ilvl w:val="0"/>
-          <w:numId w:val="5"/>
-        </w:numPr>
-      </w:pPr>
+      <w:pPr>
+        <w:pStyle w:val="Heading3"/>
+      </w:pPr>
+      <w:r>
+        <w:t>Outputs</w:t>
+      </w:r>
+    </w:p>
+    <w:tbl>
+      <w:tblPr>
+        <w:tblStyle w:val="GridTable4-Accent1"/>
+        <w:tblW w:w="0" w:type="auto"/>
+        <w:tblLook w:val="04A0" w:firstRow="1" w:lastRow="0" w:firstColumn="1" w:lastColumn="0" w:noHBand="0" w:noVBand="1"/>
+      </w:tblPr>
+      <w:tblGrid>
+        <w:gridCol w:w="2415"/>
+        <w:gridCol w:w="6595"/>
+      </w:tblGrid>
+      <w:tr>
+        <w:trPr>
+          <w:cnfStyle w:val="100000000000" w:firstRow="1" w:lastRow="0" w:firstColumn="0" w:lastColumn="0" w:oddVBand="0" w:evenVBand="0" w:oddHBand="0" w:evenHBand="0" w:firstRowFirstColumn="0" w:firstRowLastColumn="0" w:lastRowFirstColumn="0" w:lastRowLastColumn="0"/>
+        </w:trPr>
+        <w:tc>
+          <w:tcPr>
+            <w:cnfStyle w:val="001000000000" w:firstRow="0" w:lastRow="0" w:firstColumn="1" w:lastColumn="0" w:oddVBand="0" w:evenVBand="0" w:oddHBand="0" w:evenHBand="0" w:firstRowFirstColumn="0" w:firstRowLastColumn="0" w:lastRowFirstColumn="0" w:lastRowLastColumn="0"/>
+            <w:tcW w:w="2263" w:type="dxa"/>
+          </w:tcPr>
+          <w:p>
+            <w:r>
+              <w:t>Variable</w:t>
+            </w:r>
+          </w:p>
+        </w:tc>
+        <w:tc>
+          <w:tcPr>
+            <w:tcW w:w="6747" w:type="dxa"/>
+          </w:tcPr>
+          <w:p>
+            <w:pPr>
+              <w:cnfStyle w:val="100000000000" w:firstRow="1" w:lastRow="0" w:firstColumn="0" w:lastColumn="0" w:oddVBand="0" w:evenVBand="0" w:oddHBand="0" w:evenHBand="0" w:firstRowFirstColumn="0" w:firstRowLastColumn="0" w:lastRowFirstColumn="0" w:lastRowLastColumn="0"/>
+            </w:pPr>
+            <w:r>
+              <w:t>Description</w:t>
+            </w:r>
+          </w:p>
+        </w:tc>
+      </w:tr>
+      <w:tr>
+        <w:trPr>
+          <w:cnfStyle w:val="000000100000" w:firstRow="0" w:lastRow="0" w:firstColumn="0" w:lastColumn="0" w:oddVBand="0" w:evenVBand="0" w:oddHBand="1" w:evenHBand="0" w:firstRowFirstColumn="0" w:firstRowLastColumn="0" w:lastRowFirstColumn="0" w:lastRowLastColumn="0"/>
+          <w:trHeight w:val="339"/>
+        </w:trPr>
+        <w:tc>
+          <w:tcPr>
+            <w:cnfStyle w:val="001000000000" w:firstRow="0" w:lastRow="0" w:firstColumn="1" w:lastColumn="0" w:oddVBand="0" w:evenVBand="0" w:oddHBand="0" w:evenHBand="0" w:firstRowFirstColumn="0" w:firstRowLastColumn="0" w:lastRowFirstColumn="0" w:lastRowLastColumn="0"/>
+            <w:tcW w:w="2263" w:type="dxa"/>
+          </w:tcPr>
+          <w:p>
+            <w:pPr>
+              <w:rPr>
+                <w:b w:val="0"/>
+              </w:rPr>
+            </w:pPr>
+            <w:proofErr w:type="spellStart"/>
+            <w:r>
+              <w:rPr>
+                <w:b w:val="0"/>
+              </w:rPr>
+              <w:t>empty_seats</w:t>
+            </w:r>
+            <w:proofErr w:type="spellEnd"/>
+          </w:p>
+        </w:tc>
+        <w:tc>
+          <w:tcPr>
+            <w:tcW w:w="6747" w:type="dxa"/>
+          </w:tcPr>
+          <w:p>
+            <w:pPr>
+              <w:cnfStyle w:val="000000100000" w:firstRow="0" w:lastRow="0" w:firstColumn="0" w:lastColumn="0" w:oddVBand="0" w:evenVBand="0" w:oddHBand="1" w:evenHBand="0" w:firstRowFirstColumn="0" w:firstRowLastColumn="0" w:lastRowFirstColumn="0" w:lastRowLastColumn="0"/>
+            </w:pPr>
+            <w:r>
+              <w:t>A list of tuples which show the layout of the airplane. Each tuple contains a row number, seat letter and a blank string for which a passenger name will be assigned.</w:t>
+            </w:r>
+          </w:p>
+        </w:tc>
+      </w:tr>
+      <w:tr>
+        <w:tc>
+          <w:tcPr>
+            <w:cnfStyle w:val="001000000000" w:firstRow="0" w:lastRow="0" w:firstColumn="1" w:lastColumn="0" w:oddVBand="0" w:evenVBand="0" w:oddHBand="0" w:evenHBand="0" w:firstRowFirstColumn="0" w:firstRowLastColumn="0" w:lastRowFirstColumn="0" w:lastRowLastColumn="0"/>
+            <w:tcW w:w="2263" w:type="dxa"/>
+          </w:tcPr>
+          <w:p>
+            <w:pPr>
+              <w:rPr>
+                <w:b w:val="0"/>
+              </w:rPr>
+            </w:pPr>
+            <w:proofErr w:type="spellStart"/>
+            <w:r>
+              <w:rPr>
+                <w:b w:val="0"/>
+              </w:rPr>
+              <w:t>empty_seats_per_row</w:t>
+            </w:r>
+            <w:proofErr w:type="spellEnd"/>
+          </w:p>
+        </w:tc>
+        <w:tc>
+          <w:tcPr>
+            <w:tcW w:w="6747" w:type="dxa"/>
+          </w:tcPr>
+          <w:p>
+            <w:pPr>
+              <w:cnfStyle w:val="000000000000" w:firstRow="0" w:lastRow="0" w:firstColumn="0" w:lastColumn="0" w:oddVBand="0" w:evenVBand="0" w:oddHBand="0" w:evenHBand="0" w:firstRowFirstColumn="0" w:firstRowLastColumn="0" w:lastRowFirstColumn="0" w:lastRowLastColumn="0"/>
+            </w:pPr>
+            <w:r>
+              <w:t>A dictionary showing row numbers and their associated number of empty seats.</w:t>
+            </w:r>
+          </w:p>
+        </w:tc>
+      </w:tr>
+      <w:tr>
+        <w:trPr>
+          <w:cnfStyle w:val="000000100000" w:firstRow="0" w:lastRow="0" w:firstColumn="0" w:lastColumn="0" w:oddVBand="0" w:evenVBand="0" w:oddHBand="1" w:evenHBand="0" w:firstRowFirstColumn="0" w:firstRowLastColumn="0" w:lastRowFirstColumn="0" w:lastRowLastColumn="0"/>
+          <w:trHeight w:val="255"/>
+        </w:trPr>
+        <w:tc>
+          <w:tcPr>
+            <w:cnfStyle w:val="001000000000" w:firstRow="0" w:lastRow="0" w:firstColumn="1" w:lastColumn="0" w:oddVBand="0" w:evenVBand="0" w:oddHBand="0" w:evenHBand="0" w:firstRowFirstColumn="0" w:firstRowLastColumn="0" w:lastRowFirstColumn="0" w:lastRowLastColumn="0"/>
+            <w:tcW w:w="2263" w:type="dxa"/>
+          </w:tcPr>
+          <w:p>
+            <w:pPr>
+              <w:rPr>
+                <w:b w:val="0"/>
+              </w:rPr>
+            </w:pPr>
+            <w:proofErr w:type="spellStart"/>
+            <w:r>
+              <w:rPr>
+                <w:b w:val="0"/>
+              </w:rPr>
+              <w:t>num_pas_refused</w:t>
+            </w:r>
+            <w:proofErr w:type="spellEnd"/>
+          </w:p>
+        </w:tc>
+        <w:tc>
+          <w:tcPr>
+            <w:tcW w:w="6747" w:type="dxa"/>
+          </w:tcPr>
+          <w:p>
+            <w:pPr>
+              <w:cnfStyle w:val="000000100000" w:firstRow="0" w:lastRow="0" w:firstColumn="0" w:lastColumn="0" w:oddVBand="0" w:evenVBand="0" w:oddHBand="1" w:evenHBand="0" w:firstRowFirstColumn="0" w:firstRowLastColumn="0" w:lastRowFirstColumn="0" w:lastRowLastColumn="0"/>
+            </w:pPr>
+            <w:r>
+              <w:t>The current number of passengers refused a booking.</w:t>
+            </w:r>
+          </w:p>
+        </w:tc>
+      </w:tr>
+      <w:tr>
+        <w:trPr>
+          <w:trHeight w:val="255"/>
+        </w:trPr>
+        <w:tc>
+          <w:tcPr>
+            <w:cnfStyle w:val="001000000000" w:firstRow="0" w:lastRow="0" w:firstColumn="1" w:lastColumn="0" w:oddVBand="0" w:evenVBand="0" w:oddHBand="0" w:evenHBand="0" w:firstRowFirstColumn="0" w:firstRowLastColumn="0" w:lastRowFirstColumn="0" w:lastRowLastColumn="0"/>
+            <w:tcW w:w="2263" w:type="dxa"/>
+          </w:tcPr>
+          <w:p>
+            <w:pPr>
+              <w:rPr>
+                <w:b w:val="0"/>
+              </w:rPr>
+            </w:pPr>
+            <w:proofErr w:type="spellStart"/>
+            <w:r>
+              <w:rPr>
+                <w:b w:val="0"/>
+              </w:rPr>
+              <w:t>num_pas_split</w:t>
+            </w:r>
+            <w:proofErr w:type="spellEnd"/>
+          </w:p>
+        </w:tc>
+        <w:tc>
+          <w:tcPr>
+            <w:tcW w:w="6747" w:type="dxa"/>
+          </w:tcPr>
+          <w:p>
+            <w:pPr>
+              <w:cnfStyle w:val="000000000000" w:firstRow="0" w:lastRow="0" w:firstColumn="0" w:lastColumn="0" w:oddVBand="0" w:evenVBand="0" w:oddHBand="0" w:evenHBand="0" w:firstRowFirstColumn="0" w:firstRowLastColumn="0" w:lastRowFirstColumn="0" w:lastRowLastColumn="0"/>
+            </w:pPr>
+            <w:r>
+              <w:t>The current number of passengers split from their booking group.</w:t>
+            </w:r>
+          </w:p>
+        </w:tc>
+      </w:tr>
+    </w:tbl>
+    <w:p/>
+    <w:p>
+      <w:pPr>
+        <w:pStyle w:val="Heading3"/>
+      </w:pPr>
+      <w:r>
+        <w:lastRenderedPageBreak/>
+        <w:t>Unit Tests</w:t>
+      </w:r>
+    </w:p>
+    <w:p>
+      <w:r>
+        <w:rPr>
+          <w:i/>
+        </w:rPr>
+        <w:t xml:space="preserve">Test Description: </w:t>
+      </w:r>
+      <w:r>
+        <w:t xml:space="preserve">Unit test 1 is run on a cleaned </w:t>
+      </w:r>
       <w:proofErr w:type="spellStart"/>
       <w:r>
-        <w:t>empty_seats</w:t>
+        <w:t>airline_seating.db</w:t>
       </w:r>
       <w:proofErr w:type="spellEnd"/>
       <w:r>
-        <w:t>:</w:t>
-      </w:r>
-    </w:p>
-    <w:p>
-      <w:pPr>
-        <w:pStyle w:val="ListParagraph"/>
-        <w:numPr>
-          <w:ilvl w:val="0"/>
-          <w:numId w:val="5"/>
-        </w:numPr>
-      </w:pPr>
+        <w:t xml:space="preserve"> database. It tests the first instance of this function being run when the database is empty and the first booking is about to be assigned.</w:t>
+      </w:r>
+    </w:p>
+    <w:p>
+      <w:pPr>
+        <w:rPr>
+          <w:b/>
+        </w:rPr>
+      </w:pPr>
+      <w:r>
+        <w:rPr>
+          <w:i/>
+        </w:rPr>
+        <w:t>Unit test status:</w:t>
+      </w:r>
+      <w:r>
+        <w:t xml:space="preserve"> </w:t>
+      </w:r>
+      <w:r>
+        <w:rPr>
+          <w:b/>
+        </w:rPr>
+        <w:t>PASSED</w:t>
+      </w:r>
+    </w:p>
+    <w:p>
+      <w:pPr>
+        <w:rPr>
+          <w:b/>
+        </w:rPr>
+      </w:pPr>
+    </w:p>
+    <w:p>
+      <w:r>
+        <w:rPr>
+          <w:i/>
+        </w:rPr>
+        <w:t xml:space="preserve">Test Description: </w:t>
+      </w:r>
+      <w:r>
+        <w:t xml:space="preserve">Unit test 2 is run on the </w:t>
+      </w:r>
       <w:proofErr w:type="spellStart"/>
       <w:r>
-        <w:t>empty_seats_per_row</w:t>
+        <w:t>test_airline_seating.db</w:t>
       </w:r>
       <w:proofErr w:type="spellEnd"/>
       <w:r>
-        <w:t>:</w:t>
-      </w:r>
-    </w:p>
-    <w:p>
-      <w:pPr>
-        <w:pStyle w:val="ListParagraph"/>
-        <w:numPr>
-          <w:ilvl w:val="0"/>
-          <w:numId w:val="5"/>
-        </w:numPr>
-      </w:pPr>
+        <w:t xml:space="preserve"> database. This database has already received a number of bookings so the outputs will be different to unit test 1.</w:t>
+      </w:r>
+    </w:p>
+    <w:p>
+      <w:pPr>
+        <w:rPr>
+          <w:b/>
+        </w:rPr>
+      </w:pPr>
+      <w:r>
+        <w:rPr>
+          <w:i/>
+        </w:rPr>
+        <w:t>Unit test status:</w:t>
+      </w:r>
+      <w:r>
+        <w:t xml:space="preserve"> </w:t>
+      </w:r>
+      <w:r>
+        <w:rPr>
+          <w:b/>
+        </w:rPr>
+        <w:t>PASSED</w:t>
+      </w:r>
+    </w:p>
+    <w:p/>
+    <w:p>
+      <w:pPr>
+        <w:pStyle w:val="Heading2"/>
+      </w:pPr>
+      <w:r>
+        <w:t xml:space="preserve">Module Name: </w:t>
+      </w:r>
       <w:proofErr w:type="spellStart"/>
       <w:r>
-        <w:t>num_pas_refused</w:t>
+        <w:t>test_find_row_with_n_empty_seats</w:t>
       </w:r>
       <w:proofErr w:type="spellEnd"/>
-      <w:r>
-        <w:t>:</w:t>
-      </w:r>
-    </w:p>
-    <w:p>
-      <w:pPr>
-        <w:pStyle w:val="ListParagraph"/>
-        <w:numPr>
-          <w:ilvl w:val="0"/>
-          <w:numId w:val="5"/>
-        </w:numPr>
-      </w:pPr>
-      <w:proofErr w:type="spellStart"/>
-      <w:r>
-        <w:t>num_pas_split</w:t>
-      </w:r>
-      <w:proofErr w:type="spellEnd"/>
-      <w:r>
-        <w:t xml:space="preserve">: </w:t>
-      </w:r>
-    </w:p>
+    </w:p>
+    <w:p>
+      <w:pPr>
+        <w:pStyle w:val="Heading3"/>
+      </w:pPr>
+      <w:r>
+        <w:t>Inputs</w:t>
+      </w:r>
+    </w:p>
+    <w:tbl>
+      <w:tblPr>
+        <w:tblStyle w:val="GridTable4-Accent1"/>
+        <w:tblW w:w="0" w:type="auto"/>
+        <w:tblLook w:val="04A0" w:firstRow="1" w:lastRow="0" w:firstColumn="1" w:lastColumn="0" w:noHBand="0" w:noVBand="1"/>
+      </w:tblPr>
+      <w:tblGrid>
+        <w:gridCol w:w="2415"/>
+        <w:gridCol w:w="6595"/>
+      </w:tblGrid>
+      <w:tr>
+        <w:trPr>
+          <w:cnfStyle w:val="100000000000" w:firstRow="1" w:lastRow="0" w:firstColumn="0" w:lastColumn="0" w:oddVBand="0" w:evenVBand="0" w:oddHBand="0" w:evenHBand="0" w:firstRowFirstColumn="0" w:firstRowLastColumn="0" w:lastRowFirstColumn="0" w:lastRowLastColumn="0"/>
+        </w:trPr>
+        <w:tc>
+          <w:tcPr>
+            <w:cnfStyle w:val="001000000000" w:firstRow="0" w:lastRow="0" w:firstColumn="1" w:lastColumn="0" w:oddVBand="0" w:evenVBand="0" w:oddHBand="0" w:evenHBand="0" w:firstRowFirstColumn="0" w:firstRowLastColumn="0" w:lastRowFirstColumn="0" w:lastRowLastColumn="0"/>
+            <w:tcW w:w="2415" w:type="dxa"/>
+          </w:tcPr>
+          <w:p>
+            <w:r>
+              <w:t>Variable</w:t>
+            </w:r>
+          </w:p>
+        </w:tc>
+        <w:tc>
+          <w:tcPr>
+            <w:tcW w:w="6595" w:type="dxa"/>
+          </w:tcPr>
+          <w:p>
+            <w:pPr>
+              <w:cnfStyle w:val="100000000000" w:firstRow="1" w:lastRow="0" w:firstColumn="0" w:lastColumn="0" w:oddVBand="0" w:evenVBand="0" w:oddHBand="0" w:evenHBand="0" w:firstRowFirstColumn="0" w:firstRowLastColumn="0" w:lastRowFirstColumn="0" w:lastRowLastColumn="0"/>
+            </w:pPr>
+            <w:r>
+              <w:t>Description</w:t>
+            </w:r>
+          </w:p>
+        </w:tc>
+      </w:tr>
+      <w:tr>
+        <w:trPr>
+          <w:cnfStyle w:val="000000100000" w:firstRow="0" w:lastRow="0" w:firstColumn="0" w:lastColumn="0" w:oddVBand="0" w:evenVBand="0" w:oddHBand="1" w:evenHBand="0" w:firstRowFirstColumn="0" w:firstRowLastColumn="0" w:lastRowFirstColumn="0" w:lastRowLastColumn="0"/>
+          <w:trHeight w:val="339"/>
+        </w:trPr>
+        <w:tc>
+          <w:tcPr>
+            <w:cnfStyle w:val="001000000000" w:firstRow="0" w:lastRow="0" w:firstColumn="1" w:lastColumn="0" w:oddVBand="0" w:evenVBand="0" w:oddHBand="0" w:evenHBand="0" w:firstRowFirstColumn="0" w:firstRowLastColumn="0" w:lastRowFirstColumn="0" w:lastRowLastColumn="0"/>
+            <w:tcW w:w="2415" w:type="dxa"/>
+          </w:tcPr>
+          <w:p>
+            <w:pPr>
+              <w:rPr>
+                <w:b w:val="0"/>
+              </w:rPr>
+            </w:pPr>
+            <w:proofErr w:type="spellStart"/>
+            <w:r>
+              <w:rPr>
+                <w:b w:val="0"/>
+              </w:rPr>
+              <w:t>Empty_seats_per_row</w:t>
+            </w:r>
+            <w:proofErr w:type="spellEnd"/>
+          </w:p>
+        </w:tc>
+        <w:tc>
+          <w:tcPr>
+            <w:tcW w:w="6595" w:type="dxa"/>
+          </w:tcPr>
+          <w:p>
+            <w:pPr>
+              <w:cnfStyle w:val="000000100000" w:firstRow="0" w:lastRow="0" w:firstColumn="0" w:lastColumn="0" w:oddVBand="0" w:evenVBand="0" w:oddHBand="1" w:evenHBand="0" w:firstRowFirstColumn="0" w:firstRowLastColumn="0" w:lastRowFirstColumn="0" w:lastRowLastColumn="0"/>
+            </w:pPr>
+            <w:r>
+              <w:t>A dictionary showing row numbers and their associated number of empty seats.</w:t>
+            </w:r>
+          </w:p>
+        </w:tc>
+      </w:tr>
+      <w:tr>
+        <w:tc>
+          <w:tcPr>
+            <w:cnfStyle w:val="001000000000" w:firstRow="0" w:lastRow="0" w:firstColumn="1" w:lastColumn="0" w:oddVBand="0" w:evenVBand="0" w:oddHBand="0" w:evenHBand="0" w:firstRowFirstColumn="0" w:firstRowLastColumn="0" w:lastRowFirstColumn="0" w:lastRowLastColumn="0"/>
+            <w:tcW w:w="2415" w:type="dxa"/>
+          </w:tcPr>
+          <w:p>
+            <w:pPr>
+              <w:rPr>
+                <w:b w:val="0"/>
+              </w:rPr>
+            </w:pPr>
+            <w:proofErr w:type="spellStart"/>
+            <w:r>
+              <w:rPr>
+                <w:b w:val="0"/>
+              </w:rPr>
+              <w:t>Number_of_pas</w:t>
+            </w:r>
+            <w:proofErr w:type="spellEnd"/>
+          </w:p>
+        </w:tc>
+        <w:tc>
+          <w:tcPr>
+            <w:tcW w:w="6595" w:type="dxa"/>
+          </w:tcPr>
+          <w:p>
+            <w:pPr>
+              <w:cnfStyle w:val="000000000000" w:firstRow="0" w:lastRow="0" w:firstColumn="0" w:lastColumn="0" w:oddVBand="0" w:evenVBand="0" w:oddHBand="0" w:evenHBand="0" w:firstRowFirstColumn="0" w:firstRowLastColumn="0" w:lastRowFirstColumn="0" w:lastRowLastColumn="0"/>
+            </w:pPr>
+            <w:r>
+              <w:t xml:space="preserve">Number of passages to be booked </w:t>
+            </w:r>
+          </w:p>
+        </w:tc>
+      </w:tr>
+      <w:tr>
+        <w:trPr>
+          <w:cnfStyle w:val="000000100000" w:firstRow="0" w:lastRow="0" w:firstColumn="0" w:lastColumn="0" w:oddVBand="0" w:evenVBand="0" w:oddHBand="1" w:evenHBand="0" w:firstRowFirstColumn="0" w:firstRowLastColumn="0" w:lastRowFirstColumn="0" w:lastRowLastColumn="0"/>
+          <w:trHeight w:val="255"/>
+        </w:trPr>
+        <w:tc>
+          <w:tcPr>
+            <w:cnfStyle w:val="001000000000" w:firstRow="0" w:lastRow="0" w:firstColumn="1" w:lastColumn="0" w:oddVBand="0" w:evenVBand="0" w:oddHBand="0" w:evenHBand="0" w:firstRowFirstColumn="0" w:firstRowLastColumn="0" w:lastRowFirstColumn="0" w:lastRowLastColumn="0"/>
+            <w:tcW w:w="2415" w:type="dxa"/>
+          </w:tcPr>
+          <w:p>
+            <w:pPr>
+              <w:rPr>
+                <w:b w:val="0"/>
+              </w:rPr>
+            </w:pPr>
+            <w:r>
+              <w:rPr>
+                <w:b w:val="0"/>
+              </w:rPr>
+              <w:t>e</w:t>
+            </w:r>
+          </w:p>
+        </w:tc>
+        <w:tc>
+          <w:tcPr>
+            <w:tcW w:w="6595" w:type="dxa"/>
+          </w:tcPr>
+          <w:p>
+            <w:pPr>
+              <w:cnfStyle w:val="000000100000" w:firstRow="0" w:lastRow="0" w:firstColumn="0" w:lastColumn="0" w:oddVBand="0" w:evenVBand="0" w:oddHBand="1" w:evenHBand="0" w:firstRowFirstColumn="0" w:firstRowLastColumn="0" w:lastRowFirstColumn="0" w:lastRowLastColumn="0"/>
+            </w:pPr>
+            <w:r>
+              <w:t>A constant number ranging between 1 and the width of the airplane</w:t>
+            </w:r>
+          </w:p>
+        </w:tc>
+      </w:tr>
+    </w:tbl>
     <w:p/>
+    <w:p>
+      <w:pPr>
+        <w:pStyle w:val="Heading3"/>
+      </w:pPr>
+      <w:r>
+        <w:t>Outputs</w:t>
+      </w:r>
+    </w:p>
+    <w:tbl>
+      <w:tblPr>
+        <w:tblStyle w:val="GridTable4-Accent1"/>
+        <w:tblW w:w="0" w:type="auto"/>
+        <w:tblLook w:val="04A0" w:firstRow="1" w:lastRow="0" w:firstColumn="1" w:lastColumn="0" w:noHBand="0" w:noVBand="1"/>
+      </w:tblPr>
+      <w:tblGrid>
+        <w:gridCol w:w="2415"/>
+        <w:gridCol w:w="6595"/>
+      </w:tblGrid>
+      <w:tr>
+        <w:trPr>
+          <w:cnfStyle w:val="100000000000" w:firstRow="1" w:lastRow="0" w:firstColumn="0" w:lastColumn="0" w:oddVBand="0" w:evenVBand="0" w:oddHBand="0" w:evenHBand="0" w:firstRowFirstColumn="0" w:firstRowLastColumn="0" w:lastRowFirstColumn="0" w:lastRowLastColumn="0"/>
+        </w:trPr>
+        <w:tc>
+          <w:tcPr>
+            <w:cnfStyle w:val="001000000000" w:firstRow="0" w:lastRow="0" w:firstColumn="1" w:lastColumn="0" w:oddVBand="0" w:evenVBand="0" w:oddHBand="0" w:evenHBand="0" w:firstRowFirstColumn="0" w:firstRowLastColumn="0" w:lastRowFirstColumn="0" w:lastRowLastColumn="0"/>
+            <w:tcW w:w="2415" w:type="dxa"/>
+          </w:tcPr>
+          <w:p>
+            <w:r>
+              <w:t>Variable</w:t>
+            </w:r>
+          </w:p>
+        </w:tc>
+        <w:tc>
+          <w:tcPr>
+            <w:tcW w:w="6595" w:type="dxa"/>
+          </w:tcPr>
+          <w:p>
+            <w:pPr>
+              <w:cnfStyle w:val="100000000000" w:firstRow="1" w:lastRow="0" w:firstColumn="0" w:lastColumn="0" w:oddVBand="0" w:evenVBand="0" w:oddHBand="0" w:evenHBand="0" w:firstRowFirstColumn="0" w:firstRowLastColumn="0" w:lastRowFirstColumn="0" w:lastRowLastColumn="0"/>
+            </w:pPr>
+            <w:r>
+              <w:t>Description</w:t>
+            </w:r>
+          </w:p>
+        </w:tc>
+      </w:tr>
+      <w:tr>
+        <w:trPr>
+          <w:cnfStyle w:val="000000100000" w:firstRow="0" w:lastRow="0" w:firstColumn="0" w:lastColumn="0" w:oddVBand="0" w:evenVBand="0" w:oddHBand="1" w:evenHBand="0" w:firstRowFirstColumn="0" w:firstRowLastColumn="0" w:lastRowFirstColumn="0" w:lastRowLastColumn="0"/>
+          <w:trHeight w:val="339"/>
+        </w:trPr>
+        <w:tc>
+          <w:tcPr>
+            <w:cnfStyle w:val="001000000000" w:firstRow="0" w:lastRow="0" w:firstColumn="1" w:lastColumn="0" w:oddVBand="0" w:evenVBand="0" w:oddHBand="0" w:evenHBand="0" w:firstRowFirstColumn="0" w:firstRowLastColumn="0" w:lastRowFirstColumn="0" w:lastRowLastColumn="0"/>
+            <w:tcW w:w="2415" w:type="dxa"/>
+          </w:tcPr>
+          <w:p>
+            <w:pPr>
+              <w:rPr>
+                <w:b w:val="0"/>
+              </w:rPr>
+            </w:pPr>
+            <w:r>
+              <w:rPr>
+                <w:b w:val="0"/>
+              </w:rPr>
+              <w:t>Boolean</w:t>
+            </w:r>
+          </w:p>
+        </w:tc>
+        <w:tc>
+          <w:tcPr>
+            <w:tcW w:w="6595" w:type="dxa"/>
+          </w:tcPr>
+          <w:p>
+            <w:pPr>
+              <w:cnfStyle w:val="000000100000" w:firstRow="0" w:lastRow="0" w:firstColumn="0" w:lastColumn="0" w:oddVBand="0" w:evenVBand="0" w:oddHBand="1" w:evenHBand="0" w:firstRowFirstColumn="0" w:firstRowLastColumn="0" w:lastRowFirstColumn="0" w:lastRowLastColumn="0"/>
+            </w:pPr>
+            <w:r>
+              <w:t>True or False</w:t>
+            </w:r>
+          </w:p>
+        </w:tc>
+      </w:tr>
+      <w:tr>
+        <w:trPr>
+          <w:trHeight w:val="339"/>
+        </w:trPr>
+        <w:tc>
+          <w:tcPr>
+            <w:cnfStyle w:val="001000000000" w:firstRow="0" w:lastRow="0" w:firstColumn="1" w:lastColumn="0" w:oddVBand="0" w:evenVBand="0" w:oddHBand="0" w:evenHBand="0" w:firstRowFirstColumn="0" w:firstRowLastColumn="0" w:lastRowFirstColumn="0" w:lastRowLastColumn="0"/>
+            <w:tcW w:w="2415" w:type="dxa"/>
+          </w:tcPr>
+          <w:p>
+            <w:pPr>
+              <w:rPr>
+                <w:b w:val="0"/>
+              </w:rPr>
+            </w:pPr>
+            <w:r>
+              <w:rPr>
+                <w:b w:val="0"/>
+              </w:rPr>
+              <w:t>Key</w:t>
+            </w:r>
+          </w:p>
+        </w:tc>
+        <w:tc>
+          <w:tcPr>
+            <w:tcW w:w="6595" w:type="dxa"/>
+          </w:tcPr>
+          <w:p>
+            <w:pPr>
+              <w:cnfStyle w:val="000000000000" w:firstRow="0" w:lastRow="0" w:firstColumn="0" w:lastColumn="0" w:oddVBand="0" w:evenVBand="0" w:oddHBand="0" w:evenHBand="0" w:firstRowFirstColumn="0" w:firstRowLastColumn="0" w:lastRowFirstColumn="0" w:lastRowLastColumn="0"/>
+            </w:pPr>
+            <w:r>
+              <w:t>The row number returned if a suitable row matching the number of passengers plus the constant 3 is found. If no value is found, zero is returned</w:t>
+            </w:r>
+          </w:p>
+        </w:tc>
+      </w:tr>
+    </w:tbl>
+    <w:p>
+      <w:pPr>
+        <w:pStyle w:val="Heading3"/>
+      </w:pPr>
+    </w:p>
+    <w:p>
+      <w:pPr>
+        <w:pStyle w:val="Heading3"/>
+      </w:pPr>
+      <w:r>
+        <w:t>Unit Tests</w:t>
+      </w:r>
+    </w:p>
+    <w:p>
+      <w:r>
+        <w:t>The number of passengers to be booked for all unit tests is three.</w:t>
+      </w:r>
+    </w:p>
+    <w:p>
+      <w:r>
+        <w:rPr>
+          <w:b/>
+        </w:rPr>
+        <w:t>Unit Test 1</w:t>
+      </w:r>
+    </w:p>
+    <w:p>
+      <w:r>
+        <w:rPr>
+          <w:i/>
+        </w:rPr>
+        <w:t xml:space="preserve">Test Description: </w:t>
+      </w:r>
+      <w:r>
+        <w:t xml:space="preserve">UT1 </w:t>
+      </w:r>
+      <w:r>
+        <w:t>looks through a completely empty airline (i.e. all rows have a dictionary value of 4</w:t>
+      </w:r>
+      <w:r>
+        <w:t>) and attempts to find a row when the corresponding e constant value is 2.</w:t>
+      </w:r>
+    </w:p>
+    <w:p>
+      <w:r>
+        <w:rPr>
+          <w:i/>
+        </w:rPr>
+        <w:t>Expected Output:</w:t>
+      </w:r>
+      <w:r>
+        <w:t xml:space="preserve"> (False, 0) – As no rows containing 5 (number of passengers (3) plus e (2) are available.</w:t>
+      </w:r>
+    </w:p>
+    <w:p>
+      <w:pPr>
+        <w:rPr>
+          <w:b/>
+        </w:rPr>
+      </w:pPr>
+      <w:r>
+        <w:rPr>
+          <w:i/>
+        </w:rPr>
+        <w:t>Unit Test Status:</w:t>
+      </w:r>
+      <w:r>
+        <w:t xml:space="preserve"> </w:t>
+      </w:r>
+      <w:r>
+        <w:rPr>
+          <w:b/>
+        </w:rPr>
+        <w:t>PASSED</w:t>
+      </w:r>
+    </w:p>
+    <w:p>
+      <w:pPr>
+        <w:rPr>
+          <w:b/>
+        </w:rPr>
+      </w:pPr>
+    </w:p>
+    <w:p>
+      <w:r>
+        <w:rPr>
+          <w:b/>
+        </w:rPr>
+        <w:t xml:space="preserve">Unit Test </w:t>
+      </w:r>
+      <w:r>
+        <w:rPr>
+          <w:b/>
+        </w:rPr>
+        <w:t>2</w:t>
+      </w:r>
+    </w:p>
+    <w:p>
+      <w:r>
+        <w:rPr>
+          <w:i/>
+        </w:rPr>
+        <w:t xml:space="preserve">Test Description: </w:t>
+      </w:r>
+      <w:r>
+        <w:t>UT2</w:t>
+      </w:r>
+      <w:r>
+        <w:t xml:space="preserve"> </w:t>
+      </w:r>
+      <w:r>
+        <w:t xml:space="preserve">again </w:t>
+      </w:r>
+      <w:r>
+        <w:t>looks through a completely empty airline (i.e. all rows have a dictionary value of 4) and attempts to find a row when the corresponding e constant</w:t>
+      </w:r>
+      <w:r>
+        <w:t xml:space="preserve"> value is 1</w:t>
+      </w:r>
+      <w:r>
+        <w:t>.</w:t>
+      </w:r>
+    </w:p>
+    <w:p>
+      <w:r>
+        <w:rPr>
+          <w:i/>
+        </w:rPr>
+        <w:t>Expected Output:</w:t>
+      </w:r>
+      <w:r>
+        <w:t xml:space="preserve"> (True, 1</w:t>
+      </w:r>
+      <w:r>
+        <w:t xml:space="preserve">) </w:t>
+      </w:r>
+    </w:p>
+    <w:p>
+      <w:pPr>
+        <w:rPr>
+          <w:b/>
+        </w:rPr>
+      </w:pPr>
+      <w:r>
+        <w:rPr>
+          <w:i/>
+        </w:rPr>
+        <w:t>Unit Test Status:</w:t>
+      </w:r>
+      <w:r>
+        <w:t xml:space="preserve"> </w:t>
+      </w:r>
+      <w:r>
+        <w:rPr>
+          <w:b/>
+        </w:rPr>
+        <w:t>PASSED</w:t>
+      </w:r>
+    </w:p>
+    <w:p>
+      <w:pPr>
+        <w:rPr>
+          <w:b/>
+        </w:rPr>
+      </w:pPr>
+    </w:p>
+    <w:p>
+      <w:pPr>
+        <w:rPr>
+          <w:b/>
+        </w:rPr>
+      </w:pPr>
+    </w:p>
+    <w:p>
+      <w:pPr>
+        <w:rPr>
+          <w:b/>
+        </w:rPr>
+      </w:pPr>
+    </w:p>
+    <w:p>
+      <w:pPr>
+        <w:rPr>
+          <w:b/>
+        </w:rPr>
+      </w:pPr>
+    </w:p>
+    <w:p>
+      <w:r>
+        <w:rPr>
+          <w:b/>
+        </w:rPr>
+        <w:t xml:space="preserve">Unit Test </w:t>
+      </w:r>
+      <w:r>
+        <w:rPr>
+          <w:b/>
+        </w:rPr>
+        <w:t>3</w:t>
+      </w:r>
+    </w:p>
+    <w:p>
+      <w:r>
+        <w:rPr>
+          <w:i/>
+        </w:rPr>
+        <w:t xml:space="preserve">Test Description: </w:t>
+      </w:r>
+      <w:r>
+        <w:t>UT3</w:t>
+      </w:r>
+      <w:r>
+        <w:t xml:space="preserve"> looks through a </w:t>
+      </w:r>
+      <w:r>
+        <w:t>partially</w:t>
+      </w:r>
+      <w:r>
+        <w:t xml:space="preserve"> empty airline</w:t>
+      </w:r>
+      <w:r>
+        <w:t xml:space="preserve"> </w:t>
+      </w:r>
+      <w:r>
+        <w:t>and attempts to find a row when the corresponding e constant</w:t>
+      </w:r>
+      <w:r>
+        <w:t xml:space="preserve"> value is 1</w:t>
+      </w:r>
+      <w:r>
+        <w:t>.</w:t>
+      </w:r>
+    </w:p>
+    <w:p>
+      <w:r>
+        <w:rPr>
+          <w:i/>
+        </w:rPr>
+        <w:t>Expected Output:</w:t>
+      </w:r>
+      <w:r>
+        <w:t xml:space="preserve"> (True, 4</w:t>
+      </w:r>
+      <w:r>
+        <w:t xml:space="preserve">) </w:t>
+      </w:r>
+    </w:p>
+    <w:p>
+      <w:pPr>
+        <w:rPr>
+          <w:b/>
+        </w:rPr>
+      </w:pPr>
+      <w:r>
+        <w:rPr>
+          <w:i/>
+        </w:rPr>
+        <w:t>Unit Test Status:</w:t>
+      </w:r>
+      <w:r>
+        <w:t xml:space="preserve"> </w:t>
+      </w:r>
+      <w:r>
+        <w:rPr>
+          <w:b/>
+        </w:rPr>
+        <w:t>PASSED</w:t>
+      </w:r>
+    </w:p>
+    <w:p>
+      <w:pPr>
+        <w:rPr>
+          <w:b/>
+        </w:rPr>
+      </w:pPr>
+    </w:p>
+    <w:p>
+      <w:pPr>
+        <w:pStyle w:val="Heading2"/>
+      </w:pPr>
+      <w:r>
+        <w:t xml:space="preserve">Module Name: </w:t>
+      </w:r>
+    </w:p>
+    <w:p>
+      <w:pPr>
+        <w:pStyle w:val="Heading3"/>
+      </w:pPr>
+      <w:r>
+        <w:t>Inputs</w:t>
+      </w:r>
+    </w:p>
+    <w:tbl>
+      <w:tblPr>
+        <w:tblStyle w:val="GridTable4-Accent1"/>
+        <w:tblW w:w="0" w:type="auto"/>
+        <w:tblLook w:val="04A0" w:firstRow="1" w:lastRow="0" w:firstColumn="1" w:lastColumn="0" w:noHBand="0" w:noVBand="1"/>
+      </w:tblPr>
+      <w:tblGrid>
+        <w:gridCol w:w="2415"/>
+        <w:gridCol w:w="6595"/>
+      </w:tblGrid>
+      <w:tr>
+        <w:trPr>
+          <w:cnfStyle w:val="100000000000" w:firstRow="1" w:lastRow="0" w:firstColumn="0" w:lastColumn="0" w:oddVBand="0" w:evenVBand="0" w:oddHBand="0" w:evenHBand="0" w:firstRowFirstColumn="0" w:firstRowLastColumn="0" w:lastRowFirstColumn="0" w:lastRowLastColumn="0"/>
+        </w:trPr>
+        <w:tc>
+          <w:tcPr>
+            <w:cnfStyle w:val="001000000000" w:firstRow="0" w:lastRow="0" w:firstColumn="1" w:lastColumn="0" w:oddVBand="0" w:evenVBand="0" w:oddHBand="0" w:evenHBand="0" w:firstRowFirstColumn="0" w:firstRowLastColumn="0" w:lastRowFirstColumn="0" w:lastRowLastColumn="0"/>
+            <w:tcW w:w="2415" w:type="dxa"/>
+          </w:tcPr>
+          <w:p>
+            <w:r>
+              <w:t>Variable</w:t>
+            </w:r>
+          </w:p>
+        </w:tc>
+        <w:tc>
+          <w:tcPr>
+            <w:tcW w:w="6595" w:type="dxa"/>
+          </w:tcPr>
+          <w:p>
+            <w:pPr>
+              <w:cnfStyle w:val="100000000000" w:firstRow="1" w:lastRow="0" w:firstColumn="0" w:lastColumn="0" w:oddVBand="0" w:evenVBand="0" w:oddHBand="0" w:evenHBand="0" w:firstRowFirstColumn="0" w:firstRowLastColumn="0" w:lastRowFirstColumn="0" w:lastRowLastColumn="0"/>
+            </w:pPr>
+            <w:r>
+              <w:t>Description</w:t>
+            </w:r>
+          </w:p>
+        </w:tc>
+      </w:tr>
+      <w:tr>
+        <w:trPr>
+          <w:cnfStyle w:val="000000100000" w:firstRow="0" w:lastRow="0" w:firstColumn="0" w:lastColumn="0" w:oddVBand="0" w:evenVBand="0" w:oddHBand="1" w:evenHBand="0" w:firstRowFirstColumn="0" w:firstRowLastColumn="0" w:lastRowFirstColumn="0" w:lastRowLastColumn="0"/>
+          <w:trHeight w:val="339"/>
+        </w:trPr>
+        <w:tc>
+          <w:tcPr>
+            <w:cnfStyle w:val="001000000000" w:firstRow="0" w:lastRow="0" w:firstColumn="1" w:lastColumn="0" w:oddVBand="0" w:evenVBand="0" w:oddHBand="0" w:evenHBand="0" w:firstRowFirstColumn="0" w:firstRowLastColumn="0" w:lastRowFirstColumn="0" w:lastRowLastColumn="0"/>
+            <w:tcW w:w="2415" w:type="dxa"/>
+          </w:tcPr>
+          <w:p>
+            <w:pPr>
+              <w:rPr>
+                <w:b w:val="0"/>
+              </w:rPr>
+            </w:pPr>
+          </w:p>
+        </w:tc>
+        <w:tc>
+          <w:tcPr>
+            <w:tcW w:w="6595" w:type="dxa"/>
+          </w:tcPr>
+          <w:p>
+            <w:pPr>
+              <w:cnfStyle w:val="000000100000" w:firstRow="0" w:lastRow="0" w:firstColumn="0" w:lastColumn="0" w:oddVBand="0" w:evenVBand="0" w:oddHBand="1" w:evenHBand="0" w:firstRowFirstColumn="0" w:firstRowLastColumn="0" w:lastRowFirstColumn="0" w:lastRowLastColumn="0"/>
+            </w:pPr>
+          </w:p>
+        </w:tc>
+      </w:tr>
+      <w:tr>
+        <w:tc>
+          <w:tcPr>
+            <w:cnfStyle w:val="001000000000" w:firstRow="0" w:lastRow="0" w:firstColumn="1" w:lastColumn="0" w:oddVBand="0" w:evenVBand="0" w:oddHBand="0" w:evenHBand="0" w:firstRowFirstColumn="0" w:firstRowLastColumn="0" w:lastRowFirstColumn="0" w:lastRowLastColumn="0"/>
+            <w:tcW w:w="2415" w:type="dxa"/>
+          </w:tcPr>
+          <w:p>
+            <w:pPr>
+              <w:rPr>
+                <w:b w:val="0"/>
+              </w:rPr>
+            </w:pPr>
+          </w:p>
+        </w:tc>
+        <w:tc>
+          <w:tcPr>
+            <w:tcW w:w="6595" w:type="dxa"/>
+          </w:tcPr>
+          <w:p>
+            <w:pPr>
+              <w:cnfStyle w:val="000000000000" w:firstRow="0" w:lastRow="0" w:firstColumn="0" w:lastColumn="0" w:oddVBand="0" w:evenVBand="0" w:oddHBand="0" w:evenHBand="0" w:firstRowFirstColumn="0" w:firstRowLastColumn="0" w:lastRowFirstColumn="0" w:lastRowLastColumn="0"/>
+            </w:pPr>
+          </w:p>
+        </w:tc>
+      </w:tr>
+      <w:tr>
+        <w:trPr>
+          <w:cnfStyle w:val="000000100000" w:firstRow="0" w:lastRow="0" w:firstColumn="0" w:lastColumn="0" w:oddVBand="0" w:evenVBand="0" w:oddHBand="1" w:evenHBand="0" w:firstRowFirstColumn="0" w:firstRowLastColumn="0" w:lastRowFirstColumn="0" w:lastRowLastColumn="0"/>
+          <w:trHeight w:val="255"/>
+        </w:trPr>
+        <w:tc>
+          <w:tcPr>
+            <w:cnfStyle w:val="001000000000" w:firstRow="0" w:lastRow="0" w:firstColumn="1" w:lastColumn="0" w:oddVBand="0" w:evenVBand="0" w:oddHBand="0" w:evenHBand="0" w:firstRowFirstColumn="0" w:firstRowLastColumn="0" w:lastRowFirstColumn="0" w:lastRowLastColumn="0"/>
+            <w:tcW w:w="2415" w:type="dxa"/>
+          </w:tcPr>
+          <w:p>
+            <w:pPr>
+              <w:rPr>
+                <w:b w:val="0"/>
+              </w:rPr>
+            </w:pPr>
+          </w:p>
+        </w:tc>
+        <w:tc>
+          <w:tcPr>
+            <w:tcW w:w="6595" w:type="dxa"/>
+          </w:tcPr>
+          <w:p>
+            <w:pPr>
+              <w:cnfStyle w:val="000000100000" w:firstRow="0" w:lastRow="0" w:firstColumn="0" w:lastColumn="0" w:oddVBand="0" w:evenVBand="0" w:oddHBand="1" w:evenHBand="0" w:firstRowFirstColumn="0" w:firstRowLastColumn="0" w:lastRowFirstColumn="0" w:lastRowLastColumn="0"/>
+            </w:pPr>
+          </w:p>
+        </w:tc>
+      </w:tr>
+    </w:tbl>
     <w:p/>
-    <w:p/>
-    <w:p>
-      <w:pPr>
-        <w:ind w:left="720"/>
-      </w:pPr>
-      <w:bookmarkStart w:id="0" w:name="_GoBack"/>
-      <w:bookmarkEnd w:id="0"/>
+    <w:p>
+      <w:pPr>
+        <w:pStyle w:val="Heading3"/>
+      </w:pPr>
+      <w:r>
+        <w:t>Outputs</w:t>
+      </w:r>
+    </w:p>
+    <w:tbl>
+      <w:tblPr>
+        <w:tblStyle w:val="GridTable4-Accent1"/>
+        <w:tblW w:w="0" w:type="auto"/>
+        <w:tblLook w:val="04A0" w:firstRow="1" w:lastRow="0" w:firstColumn="1" w:lastColumn="0" w:noHBand="0" w:noVBand="1"/>
+      </w:tblPr>
+      <w:tblGrid>
+        <w:gridCol w:w="2415"/>
+        <w:gridCol w:w="6595"/>
+      </w:tblGrid>
+      <w:tr>
+        <w:trPr>
+          <w:cnfStyle w:val="100000000000" w:firstRow="1" w:lastRow="0" w:firstColumn="0" w:lastColumn="0" w:oddVBand="0" w:evenVBand="0" w:oddHBand="0" w:evenHBand="0" w:firstRowFirstColumn="0" w:firstRowLastColumn="0" w:lastRowFirstColumn="0" w:lastRowLastColumn="0"/>
+        </w:trPr>
+        <w:tc>
+          <w:tcPr>
+            <w:cnfStyle w:val="001000000000" w:firstRow="0" w:lastRow="0" w:firstColumn="1" w:lastColumn="0" w:oddVBand="0" w:evenVBand="0" w:oddHBand="0" w:evenHBand="0" w:firstRowFirstColumn="0" w:firstRowLastColumn="0" w:lastRowFirstColumn="0" w:lastRowLastColumn="0"/>
+            <w:tcW w:w="2415" w:type="dxa"/>
+          </w:tcPr>
+          <w:p>
+            <w:r>
+              <w:t>Variable</w:t>
+            </w:r>
+          </w:p>
+        </w:tc>
+        <w:tc>
+          <w:tcPr>
+            <w:tcW w:w="6595" w:type="dxa"/>
+          </w:tcPr>
+          <w:p>
+            <w:pPr>
+              <w:cnfStyle w:val="100000000000" w:firstRow="1" w:lastRow="0" w:firstColumn="0" w:lastColumn="0" w:oddVBand="0" w:evenVBand="0" w:oddHBand="0" w:evenHBand="0" w:firstRowFirstColumn="0" w:firstRowLastColumn="0" w:lastRowFirstColumn="0" w:lastRowLastColumn="0"/>
+            </w:pPr>
+            <w:r>
+              <w:t>Description</w:t>
+            </w:r>
+          </w:p>
+        </w:tc>
+      </w:tr>
+      <w:tr>
+        <w:trPr>
+          <w:cnfStyle w:val="000000100000" w:firstRow="0" w:lastRow="0" w:firstColumn="0" w:lastColumn="0" w:oddVBand="0" w:evenVBand="0" w:oddHBand="1" w:evenHBand="0" w:firstRowFirstColumn="0" w:firstRowLastColumn="0" w:lastRowFirstColumn="0" w:lastRowLastColumn="0"/>
+          <w:trHeight w:val="339"/>
+        </w:trPr>
+        <w:tc>
+          <w:tcPr>
+            <w:cnfStyle w:val="001000000000" w:firstRow="0" w:lastRow="0" w:firstColumn="1" w:lastColumn="0" w:oddVBand="0" w:evenVBand="0" w:oddHBand="0" w:evenHBand="0" w:firstRowFirstColumn="0" w:firstRowLastColumn="0" w:lastRowFirstColumn="0" w:lastRowLastColumn="0"/>
+            <w:tcW w:w="2415" w:type="dxa"/>
+          </w:tcPr>
+          <w:p>
+            <w:pPr>
+              <w:rPr>
+                <w:b w:val="0"/>
+              </w:rPr>
+            </w:pPr>
+          </w:p>
+        </w:tc>
+        <w:tc>
+          <w:tcPr>
+            <w:tcW w:w="6595" w:type="dxa"/>
+          </w:tcPr>
+          <w:p>
+            <w:pPr>
+              <w:cnfStyle w:val="000000100000" w:firstRow="0" w:lastRow="0" w:firstColumn="0" w:lastColumn="0" w:oddVBand="0" w:evenVBand="0" w:oddHBand="1" w:evenHBand="0" w:firstRowFirstColumn="0" w:firstRowLastColumn="0" w:lastRowFirstColumn="0" w:lastRowLastColumn="0"/>
+            </w:pPr>
+          </w:p>
+        </w:tc>
+      </w:tr>
+      <w:tr>
+        <w:trPr>
+          <w:trHeight w:val="339"/>
+        </w:trPr>
+        <w:tc>
+          <w:tcPr>
+            <w:cnfStyle w:val="001000000000" w:firstRow="0" w:lastRow="0" w:firstColumn="1" w:lastColumn="0" w:oddVBand="0" w:evenVBand="0" w:oddHBand="0" w:evenHBand="0" w:firstRowFirstColumn="0" w:firstRowLastColumn="0" w:lastRowFirstColumn="0" w:lastRowLastColumn="0"/>
+            <w:tcW w:w="2415" w:type="dxa"/>
+          </w:tcPr>
+          <w:p>
+            <w:pPr>
+              <w:rPr>
+                <w:b w:val="0"/>
+              </w:rPr>
+            </w:pPr>
+            <w:bookmarkStart w:id="0" w:name="_GoBack"/>
+            <w:bookmarkEnd w:id="0"/>
+          </w:p>
+        </w:tc>
+        <w:tc>
+          <w:tcPr>
+            <w:tcW w:w="6595" w:type="dxa"/>
+          </w:tcPr>
+          <w:p>
+            <w:pPr>
+              <w:cnfStyle w:val="000000000000" w:firstRow="0" w:lastRow="0" w:firstColumn="0" w:lastColumn="0" w:oddVBand="0" w:evenVBand="0" w:oddHBand="0" w:evenHBand="0" w:firstRowFirstColumn="0" w:firstRowLastColumn="0" w:lastRowFirstColumn="0" w:lastRowLastColumn="0"/>
+            </w:pPr>
+          </w:p>
+        </w:tc>
+      </w:tr>
+    </w:tbl>
+    <w:p>
+      <w:pPr>
+        <w:pStyle w:val="Heading3"/>
+      </w:pPr>
+    </w:p>
+    <w:p>
+      <w:pPr>
+        <w:pStyle w:val="Heading3"/>
+      </w:pPr>
+      <w:r>
+        <w:t>Unit Tests</w:t>
+      </w:r>
+    </w:p>
+    <w:p>
+      <w:pPr>
+        <w:rPr>
+          <w:b/>
+        </w:rPr>
+      </w:pPr>
     </w:p>
     <w:sectPr>
       <w:pgSz w:w="11900" w:h="16840"/>
@@ -172,6 +1707,118 @@
 <file path=word/numbering.xml><?xml version="1.0" encoding="utf-8"?>
 <w:numbering xmlns:wpc="http://schemas.microsoft.com/office/word/2010/wordprocessingCanvas" xmlns:mo="http://schemas.microsoft.com/office/mac/office/2008/main" xmlns:mc="http://schemas.openxmlformats.org/markup-compatibility/2006" xmlns:mv="urn:schemas-microsoft-com:mac:vml" xmlns:o="urn:schemas-microsoft-com:office:office" xmlns:r="http://schemas.openxmlformats.org/officeDocument/2006/relationships" xmlns:m="http://schemas.openxmlformats.org/officeDocument/2006/math" xmlns:v="urn:schemas-microsoft-com:vml" xmlns:wp14="http://schemas.microsoft.com/office/word/2010/wordprocessingDrawing" xmlns:wp="http://schemas.openxmlformats.org/drawingml/2006/wordprocessingDrawing" xmlns:w10="urn:schemas-microsoft-com:office:word" xmlns:w="http://schemas.openxmlformats.org/wordprocessingml/2006/main" xmlns:w14="http://schemas.microsoft.com/office/word/2010/wordml" xmlns:w15="http://schemas.microsoft.com/office/word/2012/wordml" xmlns:wpg="http://schemas.microsoft.com/office/word/2010/wordprocessingGroup" xmlns:wpi="http://schemas.microsoft.com/office/word/2010/wordprocessingInk" xmlns:wne="http://schemas.microsoft.com/office/word/2006/wordml" xmlns:wps="http://schemas.microsoft.com/office/word/2010/wordprocessingShape" mc:Ignorable="w14 w15 wp14">
   <w:abstractNum w:abstractNumId="0">
+    <w:nsid w:val="15133F20"/>
+    <w:multiLevelType w:val="hybridMultilevel"/>
+    <w:tmpl w:val="C550423E"/>
+    <w:lvl w:ilvl="0" w:tplc="D690EEF4">
+      <w:numFmt w:val="bullet"/>
+      <w:lvlText w:val="-"/>
+      <w:lvlJc w:val="left"/>
+      <w:pPr>
+        <w:ind w:left="720" w:hanging="360"/>
+      </w:pPr>
+      <w:rPr>
+        <w:rFonts w:ascii="Calibri" w:eastAsiaTheme="minorHAnsi" w:hAnsi="Calibri" w:cstheme="minorBidi" w:hint="default"/>
+      </w:rPr>
+    </w:lvl>
+    <w:lvl w:ilvl="1" w:tplc="04090003" w:tentative="1">
+      <w:start w:val="1"/>
+      <w:numFmt w:val="bullet"/>
+      <w:lvlText w:val="o"/>
+      <w:lvlJc w:val="left"/>
+      <w:pPr>
+        <w:ind w:left="1440" w:hanging="360"/>
+      </w:pPr>
+      <w:rPr>
+        <w:rFonts w:ascii="Courier New" w:hAnsi="Courier New" w:cs="Courier New" w:hint="default"/>
+      </w:rPr>
+    </w:lvl>
+    <w:lvl w:ilvl="2" w:tplc="04090005" w:tentative="1">
+      <w:start w:val="1"/>
+      <w:numFmt w:val="bullet"/>
+      <w:lvlText w:val=""/>
+      <w:lvlJc w:val="left"/>
+      <w:pPr>
+        <w:ind w:left="2160" w:hanging="360"/>
+      </w:pPr>
+      <w:rPr>
+        <w:rFonts w:ascii="Wingdings" w:hAnsi="Wingdings" w:hint="default"/>
+      </w:rPr>
+    </w:lvl>
+    <w:lvl w:ilvl="3" w:tplc="04090001" w:tentative="1">
+      <w:start w:val="1"/>
+      <w:numFmt w:val="bullet"/>
+      <w:lvlText w:val=""/>
+      <w:lvlJc w:val="left"/>
+      <w:pPr>
+        <w:ind w:left="2880" w:hanging="360"/>
+      </w:pPr>
+      <w:rPr>
+        <w:rFonts w:ascii="Symbol" w:hAnsi="Symbol" w:hint="default"/>
+      </w:rPr>
+    </w:lvl>
+    <w:lvl w:ilvl="4" w:tplc="04090003" w:tentative="1">
+      <w:start w:val="1"/>
+      <w:numFmt w:val="bullet"/>
+      <w:lvlText w:val="o"/>
+      <w:lvlJc w:val="left"/>
+      <w:pPr>
+        <w:ind w:left="3600" w:hanging="360"/>
+      </w:pPr>
+      <w:rPr>
+        <w:rFonts w:ascii="Courier New" w:hAnsi="Courier New" w:cs="Courier New" w:hint="default"/>
+      </w:rPr>
+    </w:lvl>
+    <w:lvl w:ilvl="5" w:tplc="04090005" w:tentative="1">
+      <w:start w:val="1"/>
+      <w:numFmt w:val="bullet"/>
+      <w:lvlText w:val=""/>
+      <w:lvlJc w:val="left"/>
+      <w:pPr>
+        <w:ind w:left="4320" w:hanging="360"/>
+      </w:pPr>
+      <w:rPr>
+        <w:rFonts w:ascii="Wingdings" w:hAnsi="Wingdings" w:hint="default"/>
+      </w:rPr>
+    </w:lvl>
+    <w:lvl w:ilvl="6" w:tplc="04090001" w:tentative="1">
+      <w:start w:val="1"/>
+      <w:numFmt w:val="bullet"/>
+      <w:lvlText w:val=""/>
+      <w:lvlJc w:val="left"/>
+      <w:pPr>
+        <w:ind w:left="5040" w:hanging="360"/>
+      </w:pPr>
+      <w:rPr>
+        <w:rFonts w:ascii="Symbol" w:hAnsi="Symbol" w:hint="default"/>
+      </w:rPr>
+    </w:lvl>
+    <w:lvl w:ilvl="7" w:tplc="04090003" w:tentative="1">
+      <w:start w:val="1"/>
+      <w:numFmt w:val="bullet"/>
+      <w:lvlText w:val="o"/>
+      <w:lvlJc w:val="left"/>
+      <w:pPr>
+        <w:ind w:left="5760" w:hanging="360"/>
+      </w:pPr>
+      <w:rPr>
+        <w:rFonts w:ascii="Courier New" w:hAnsi="Courier New" w:cs="Courier New" w:hint="default"/>
+      </w:rPr>
+    </w:lvl>
+    <w:lvl w:ilvl="8" w:tplc="04090005" w:tentative="1">
+      <w:start w:val="1"/>
+      <w:numFmt w:val="bullet"/>
+      <w:lvlText w:val=""/>
+      <w:lvlJc w:val="left"/>
+      <w:pPr>
+        <w:ind w:left="6480" w:hanging="360"/>
+      </w:pPr>
+      <w:rPr>
+        <w:rFonts w:ascii="Wingdings" w:hAnsi="Wingdings" w:hint="default"/>
+      </w:rPr>
+    </w:lvl>
+  </w:abstractNum>
+  <w:abstractNum w:abstractNumId="1">
     <w:nsid w:val="5378767B"/>
     <w:multiLevelType w:val="hybridMultilevel"/>
     <w:tmpl w:val="35A2FDD4"/>
@@ -257,7 +1904,7 @@
       </w:pPr>
     </w:lvl>
   </w:abstractNum>
-  <w:abstractNum w:abstractNumId="1">
+  <w:abstractNum w:abstractNumId="2">
     <w:nsid w:val="698B469E"/>
     <w:multiLevelType w:val="hybridMultilevel"/>
     <w:tmpl w:val="A98284E6"/>
@@ -343,7 +1990,7 @@
       </w:pPr>
     </w:lvl>
   </w:abstractNum>
-  <w:abstractNum w:abstractNumId="2">
+  <w:abstractNum w:abstractNumId="3">
     <w:nsid w:val="6F0E3EBC"/>
     <w:multiLevelType w:val="hybridMultilevel"/>
     <w:tmpl w:val="92C0350A"/>
@@ -358,7 +2005,7 @@
         <w:rFonts w:ascii="Calibri" w:eastAsiaTheme="minorHAnsi" w:hAnsi="Calibri" w:cstheme="minorBidi" w:hint="default"/>
       </w:rPr>
     </w:lvl>
-    <w:lvl w:ilvl="1" w:tplc="04090003" w:tentative="1">
+    <w:lvl w:ilvl="1" w:tplc="04090003">
       <w:start w:val="1"/>
       <w:numFmt w:val="bullet"/>
       <w:lvlText w:val="o"/>
@@ -370,7 +2017,7 @@
         <w:rFonts w:ascii="Courier New" w:hAnsi="Courier New" w:cs="Courier New" w:hint="default"/>
       </w:rPr>
     </w:lvl>
-    <w:lvl w:ilvl="2" w:tplc="04090005" w:tentative="1">
+    <w:lvl w:ilvl="2" w:tplc="04090005">
       <w:start w:val="1"/>
       <w:numFmt w:val="bullet"/>
       <w:lvlText w:val=""/>
@@ -455,7 +2102,7 @@
       </w:rPr>
     </w:lvl>
   </w:abstractNum>
-  <w:abstractNum w:abstractNumId="3">
+  <w:abstractNum w:abstractNumId="4">
     <w:nsid w:val="6F7D4F4D"/>
     <w:multiLevelType w:val="hybridMultilevel"/>
     <w:tmpl w:val="AB2C332A"/>
@@ -568,7 +2215,7 @@
       </w:rPr>
     </w:lvl>
   </w:abstractNum>
-  <w:abstractNum w:abstractNumId="4">
+  <w:abstractNum w:abstractNumId="5">
     <w:nsid w:val="742210D6"/>
     <w:multiLevelType w:val="hybridMultilevel"/>
     <w:tmpl w:val="232A7AFE"/>
@@ -682,19 +2329,22 @@
     </w:lvl>
   </w:abstractNum>
   <w:num w:numId="1">
+    <w:abstractNumId w:val="2"/>
+  </w:num>
+  <w:num w:numId="2">
     <w:abstractNumId w:val="1"/>
   </w:num>
-  <w:num w:numId="2">
-    <w:abstractNumId w:val="0"/>
+  <w:num w:numId="3">
+    <w:abstractNumId w:val="4"/>
   </w:num>
-  <w:num w:numId="3">
+  <w:num w:numId="4">
+    <w:abstractNumId w:val="5"/>
+  </w:num>
+  <w:num w:numId="5">
     <w:abstractNumId w:val="3"/>
   </w:num>
-  <w:num w:numId="4">
-    <w:abstractNumId w:val="4"/>
-  </w:num>
-  <w:num w:numId="5">
-    <w:abstractNumId w:val="2"/>
+  <w:num w:numId="6">
+    <w:abstractNumId w:val="0"/>
   </w:num>
 </w:numbering>
 </file>
@@ -1146,6 +2796,26 @@
       <w:szCs w:val="26"/>
     </w:rPr>
   </w:style>
+  <w:style w:type="paragraph" w:styleId="Heading3">
+    <w:name w:val="heading 3"/>
+    <w:basedOn w:val="Normal"/>
+    <w:next w:val="Normal"/>
+    <w:link w:val="Heading3Char"/>
+    <w:uiPriority w:val="9"/>
+    <w:unhideWhenUsed/>
+    <w:qFormat/>
+    <w:rsid w:val="003F3BAE"/>
+    <w:pPr>
+      <w:keepNext/>
+      <w:keepLines/>
+      <w:spacing w:before="40"/>
+      <w:outlineLvl w:val="2"/>
+    </w:pPr>
+    <w:rPr>
+      <w:rFonts w:asciiTheme="majorHAnsi" w:eastAsiaTheme="majorEastAsia" w:hAnsiTheme="majorHAnsi" w:cstheme="majorBidi"/>
+      <w:color w:val="1F4D78" w:themeColor="accent1" w:themeShade="7F"/>
+    </w:rPr>
+  </w:style>
   <w:style w:type="character" w:default="1" w:styleId="DefaultParagraphFont">
     <w:name w:val="Default Paragraph Font"/>
     <w:uiPriority w:val="1"/>
@@ -1292,6 +2962,121 @@
       <w:rFonts w:ascii="Courier New" w:hAnsi="Courier New" w:cs="Courier New"/>
       <w:sz w:val="20"/>
       <w:szCs w:val="20"/>
+    </w:rPr>
+  </w:style>
+  <w:style w:type="table" w:styleId="TableGrid">
+    <w:name w:val="Table Grid"/>
+    <w:basedOn w:val="TableNormal"/>
+    <w:uiPriority w:val="39"/>
+    <w:rsid w:val="003F3BAE"/>
+    <w:tblPr>
+      <w:tblInd w:w="0" w:type="dxa"/>
+      <w:tblBorders>
+        <w:top w:val="single" w:sz="4" w:space="0" w:color="auto"/>
+        <w:left w:val="single" w:sz="4" w:space="0" w:color="auto"/>
+        <w:bottom w:val="single" w:sz="4" w:space="0" w:color="auto"/>
+        <w:right w:val="single" w:sz="4" w:space="0" w:color="auto"/>
+        <w:insideH w:val="single" w:sz="4" w:space="0" w:color="auto"/>
+        <w:insideV w:val="single" w:sz="4" w:space="0" w:color="auto"/>
+      </w:tblBorders>
+      <w:tblCellMar>
+        <w:top w:w="0" w:type="dxa"/>
+        <w:left w:w="108" w:type="dxa"/>
+        <w:bottom w:w="0" w:type="dxa"/>
+        <w:right w:w="108" w:type="dxa"/>
+      </w:tblCellMar>
+    </w:tblPr>
+  </w:style>
+  <w:style w:type="table" w:styleId="GridTable4-Accent1">
+    <w:name w:val="Grid Table 4 Accent 1"/>
+    <w:basedOn w:val="TableNormal"/>
+    <w:uiPriority w:val="49"/>
+    <w:rsid w:val="003F3BAE"/>
+    <w:tblPr>
+      <w:tblStyleRowBandSize w:val="1"/>
+      <w:tblStyleColBandSize w:val="1"/>
+      <w:tblInd w:w="0" w:type="dxa"/>
+      <w:tblBorders>
+        <w:top w:val="single" w:sz="4" w:space="0" w:color="9CC2E5" w:themeColor="accent1" w:themeTint="99"/>
+        <w:left w:val="single" w:sz="4" w:space="0" w:color="9CC2E5" w:themeColor="accent1" w:themeTint="99"/>
+        <w:bottom w:val="single" w:sz="4" w:space="0" w:color="9CC2E5" w:themeColor="accent1" w:themeTint="99"/>
+        <w:right w:val="single" w:sz="4" w:space="0" w:color="9CC2E5" w:themeColor="accent1" w:themeTint="99"/>
+        <w:insideH w:val="single" w:sz="4" w:space="0" w:color="9CC2E5" w:themeColor="accent1" w:themeTint="99"/>
+        <w:insideV w:val="single" w:sz="4" w:space="0" w:color="9CC2E5" w:themeColor="accent1" w:themeTint="99"/>
+      </w:tblBorders>
+      <w:tblCellMar>
+        <w:top w:w="0" w:type="dxa"/>
+        <w:left w:w="108" w:type="dxa"/>
+        <w:bottom w:w="0" w:type="dxa"/>
+        <w:right w:w="108" w:type="dxa"/>
+      </w:tblCellMar>
+    </w:tblPr>
+    <w:tblStylePr w:type="firstRow">
+      <w:rPr>
+        <w:b/>
+        <w:bCs/>
+        <w:color w:val="FFFFFF" w:themeColor="background1"/>
+      </w:rPr>
+      <w:tblPr/>
+      <w:tcPr>
+        <w:tcBorders>
+          <w:top w:val="single" w:sz="4" w:space="0" w:color="5B9BD5" w:themeColor="accent1"/>
+          <w:left w:val="single" w:sz="4" w:space="0" w:color="5B9BD5" w:themeColor="accent1"/>
+          <w:bottom w:val="single" w:sz="4" w:space="0" w:color="5B9BD5" w:themeColor="accent1"/>
+          <w:right w:val="single" w:sz="4" w:space="0" w:color="5B9BD5" w:themeColor="accent1"/>
+          <w:insideH w:val="nil"/>
+          <w:insideV w:val="nil"/>
+        </w:tcBorders>
+        <w:shd w:val="clear" w:color="auto" w:fill="5B9BD5" w:themeFill="accent1"/>
+      </w:tcPr>
+    </w:tblStylePr>
+    <w:tblStylePr w:type="lastRow">
+      <w:rPr>
+        <w:b/>
+        <w:bCs/>
+      </w:rPr>
+      <w:tblPr/>
+      <w:tcPr>
+        <w:tcBorders>
+          <w:top w:val="double" w:sz="4" w:space="0" w:color="5B9BD5" w:themeColor="accent1"/>
+        </w:tcBorders>
+      </w:tcPr>
+    </w:tblStylePr>
+    <w:tblStylePr w:type="firstCol">
+      <w:rPr>
+        <w:b/>
+        <w:bCs/>
+      </w:rPr>
+    </w:tblStylePr>
+    <w:tblStylePr w:type="lastCol">
+      <w:rPr>
+        <w:b/>
+        <w:bCs/>
+      </w:rPr>
+    </w:tblStylePr>
+    <w:tblStylePr w:type="band1Vert">
+      <w:tblPr/>
+      <w:tcPr>
+        <w:shd w:val="clear" w:color="auto" w:fill="DEEAF6" w:themeFill="accent1" w:themeFillTint="33"/>
+      </w:tcPr>
+    </w:tblStylePr>
+    <w:tblStylePr w:type="band1Horz">
+      <w:tblPr/>
+      <w:tcPr>
+        <w:shd w:val="clear" w:color="auto" w:fill="DEEAF6" w:themeFill="accent1" w:themeFillTint="33"/>
+      </w:tcPr>
+    </w:tblStylePr>
+  </w:style>
+  <w:style w:type="character" w:customStyle="1" w:styleId="Heading3Char">
+    <w:name w:val="Heading 3 Char"/>
+    <w:basedOn w:val="DefaultParagraphFont"/>
+    <w:link w:val="Heading3"/>
+    <w:uiPriority w:val="9"/>
+    <w:rsid w:val="003F3BAE"/>
+    <w:rPr>
+      <w:rFonts w:asciiTheme="majorHAnsi" w:eastAsiaTheme="majorEastAsia" w:hAnsiTheme="majorHAnsi" w:cstheme="majorBidi"/>
+      <w:color w:val="1F4D78" w:themeColor="accent1" w:themeShade="7F"/>
+      <w:lang w:val="en-GB"/>
     </w:rPr>
   </w:style>
 </w:styles>

</xml_diff>

<commit_message>
Minor update to test doc
</commit_message>
<xml_diff>
--- a/Test Documentation.docx
+++ b/Test Documentation.docx
@@ -1392,8 +1392,10 @@
         <w:t>Expected Output:</w:t>
       </w:r>
       <w:r>
-        <w:t xml:space="preserve"> (True, 4</w:t>
-      </w:r>
+        <w:t xml:space="preserve"> (True, 5</w:t>
+      </w:r>
+      <w:bookmarkStart w:id="0" w:name="_GoBack"/>
+      <w:bookmarkEnd w:id="0"/>
       <w:r>
         <w:t xml:space="preserve">) </w:t>
       </w:r>
@@ -1658,8 +1660,6 @@
                 <w:b w:val="0"/>
               </w:rPr>
             </w:pPr>
-            <w:bookmarkStart w:id="0" w:name="_GoBack"/>
-            <w:bookmarkEnd w:id="0"/>
           </w:p>
         </w:tc>
         <w:tc>

</xml_diff>